<commit_message>
Diem danh thu cong
</commit_message>
<xml_diff>
--- a/Database/Cấu trúc file.docx
+++ b/Database/Cấu trúc file.docx
@@ -1142,14 +1142,7 @@
           <w:color w:val="00B050"/>
           <w:lang w:val="en-US"/>
         </w:rPr>
-        <w:t>lấy danh sách</w:t>
-      </w:r>
-      <w:r>
-        <w:rPr>
-          <w:color w:val="00B050"/>
-          <w:lang w:val="en-US"/>
-        </w:rPr>
-        <w:t xml:space="preserve"> lớp</w:t>
+        <w:t>lấy danh sách lớp</w:t>
       </w:r>
     </w:p>
     <w:p>
@@ -1338,14 +1331,7 @@
           <w:color w:val="C45911" w:themeColor="accent2" w:themeShade="BF"/>
           <w:lang w:val="en-US"/>
         </w:rPr>
-        <w:t>S</w:t>
-      </w:r>
-      <w:r>
-        <w:rPr>
-          <w:color w:val="C45911" w:themeColor="accent2" w:themeShade="BF"/>
-          <w:lang w:val="en-US"/>
-        </w:rPr>
-        <w:t>emester</w:t>
+        <w:t>Semester</w:t>
       </w:r>
       <w:r>
         <w:rPr>
@@ -1353,15 +1339,7 @@
           <w:bCs/>
           <w:color w:val="CC6600"/>
         </w:rPr>
-        <w:t xml:space="preserve"> </w:t>
-      </w:r>
-      <w:r>
-        <w:rPr>
-          <w:b/>
-          <w:bCs/>
-          <w:color w:val="CC6600"/>
-        </w:rPr>
-        <w:t>/</w:t>
+        <w:t xml:space="preserve"> /</w:t>
       </w:r>
     </w:p>
     <w:p>
@@ -1425,21 +1403,7 @@
           <w:color w:val="00B050"/>
           <w:lang w:val="en-US"/>
         </w:rPr>
-        <w:t xml:space="preserve"> </w:t>
-      </w:r>
-      <w:r>
-        <w:rPr>
-          <w:color w:val="00B050"/>
-          <w:lang w:val="en-US"/>
-        </w:rPr>
-        <w:t>thêm học kỳ</w:t>
-      </w:r>
-      <w:r>
-        <w:rPr>
-          <w:color w:val="00B050"/>
-          <w:lang w:val="en-US"/>
-        </w:rPr>
-        <w:t xml:space="preserve"> </w:t>
+        <w:t xml:space="preserve"> thêm học kỳ </w:t>
       </w:r>
     </w:p>
     <w:p>
@@ -1484,19 +1448,27 @@
           <w:color w:val="9966FF"/>
           <w:lang w:val="en-US"/>
         </w:rPr>
-        <w:t>attendance</w:t>
+        <w:t>a</w:t>
+      </w:r>
+      <w:r>
+        <w:rPr>
+          <w:color w:val="9966FF"/>
+          <w:lang w:val="en-US"/>
+        </w:rPr>
+        <w:t>ttendance</w:t>
+      </w:r>
+      <w:r>
+        <w:rPr>
+          <w:color w:val="9966FF"/>
+          <w:lang w:val="en-US"/>
+        </w:rPr>
+        <w:t>_view</w:t>
       </w:r>
       <w:r>
         <w:rPr>
           <w:color w:val="9966FF"/>
         </w:rPr>
         <w:t>.php</w:t>
-      </w:r>
-      <w:r>
-        <w:rPr>
-          <w:lang w:val="en-US"/>
-        </w:rPr>
-        <w:tab/>
       </w:r>
       <w:r>
         <w:rPr>
@@ -1539,6 +1511,134 @@
           <w:lang w:val="en-US"/>
         </w:rPr>
         <w:t xml:space="preserve"> điểm danh</w:t>
+      </w:r>
+    </w:p>
+    <w:p>
+      <w:pPr>
+        <w:pStyle w:val="ListParagraph"/>
+        <w:numPr>
+          <w:ilvl w:val="0"/>
+          <w:numId w:val="14"/>
+        </w:numPr>
+        <w:spacing w:line="360" w:lineRule="auto"/>
+      </w:pPr>
+      <w:r>
+        <w:rPr>
+          <w:color w:val="9966FF"/>
+          <w:lang w:val="en-US"/>
+        </w:rPr>
+        <w:t>attendance_</w:t>
+      </w:r>
+      <w:r>
+        <w:rPr>
+          <w:color w:val="9966FF"/>
+          <w:lang w:val="en-US"/>
+        </w:rPr>
+        <w:t>edit</w:t>
+      </w:r>
+      <w:r>
+        <w:rPr>
+          <w:color w:val="9966FF"/>
+        </w:rPr>
+        <w:t>.php</w:t>
+      </w:r>
+      <w:r>
+        <w:rPr>
+          <w:lang w:val="en-US"/>
+        </w:rPr>
+        <w:tab/>
+      </w:r>
+      <w:r>
+        <w:rPr>
+          <w:lang w:val="en-US"/>
+        </w:rPr>
+        <w:tab/>
+      </w:r>
+      <w:r>
+        <w:rPr>
+          <w:b/>
+          <w:bCs/>
+          <w:color w:val="385623" w:themeColor="accent6" w:themeShade="80"/>
+          <w:lang w:val="en-US"/>
+        </w:rPr>
+        <w:t>Trang</w:t>
+      </w:r>
+      <w:r>
+        <w:rPr>
+          <w:color w:val="00B050"/>
+          <w:lang w:val="en-US"/>
+        </w:rPr>
+        <w:t xml:space="preserve"> </w:t>
+      </w:r>
+      <w:r>
+        <w:rPr>
+          <w:color w:val="00B050"/>
+          <w:lang w:val="en-US"/>
+        </w:rPr>
+        <w:t>cập nhật</w:t>
+      </w:r>
+      <w:r>
+        <w:rPr>
+          <w:color w:val="00B050"/>
+          <w:lang w:val="en-US"/>
+        </w:rPr>
+        <w:t xml:space="preserve"> danh sách</w:t>
+      </w:r>
+      <w:r>
+        <w:rPr>
+          <w:color w:val="00B050"/>
+          <w:lang w:val="en-US"/>
+        </w:rPr>
+        <w:t xml:space="preserve"> điểm danh</w:t>
+      </w:r>
+    </w:p>
+    <w:p>
+      <w:pPr>
+        <w:pStyle w:val="ListParagraph"/>
+        <w:numPr>
+          <w:ilvl w:val="0"/>
+          <w:numId w:val="14"/>
+        </w:numPr>
+        <w:spacing w:line="360" w:lineRule="auto"/>
+      </w:pPr>
+      <w:r>
+        <w:rPr>
+          <w:color w:val="9966FF"/>
+          <w:lang w:val="en-US"/>
+        </w:rPr>
+        <w:t>process_attendance</w:t>
+      </w:r>
+      <w:r>
+        <w:rPr>
+          <w:color w:val="9966FF"/>
+        </w:rPr>
+        <w:t>.php</w:t>
+      </w:r>
+      <w:r>
+        <w:rPr>
+          <w:lang w:val="en-US"/>
+        </w:rPr>
+        <w:tab/>
+      </w:r>
+      <w:r>
+        <w:rPr>
+          <w:lang w:val="en-US"/>
+        </w:rPr>
+        <w:tab/>
+      </w:r>
+      <w:r>
+        <w:rPr>
+          <w:color w:val="00B050"/>
+          <w:lang w:val="en-US"/>
+        </w:rPr>
+        <w:t xml:space="preserve">Xử lý </w:t>
+      </w:r>
+      <w:r>
+        <w:rPr>
+          <w:color w:val="00B050"/>
+          <w:lang w:val="en-US"/>
+        </w:rPr>
+        <w:t>điểm danh (thêm hoặc sửa)</w:t>
       </w:r>
     </w:p>
     <w:p>

</xml_diff>

<commit_message>
Class_detail co them danh sach diem danh
</commit_message>
<xml_diff>
--- a/Database/Cấu trúc file.docx
+++ b/Database/Cấu trúc file.docx
@@ -839,13 +839,32 @@
         <w:rPr>
           <w:color w:val="9966FF"/>
         </w:rPr>
-        <w:t>class_manage.php</w:t>
+        <w:t>class_</w:t>
+      </w:r>
+      <w:r>
+        <w:rPr>
+          <w:color w:val="9966FF"/>
+          <w:lang w:val="en-US"/>
+        </w:rPr>
+        <w:t>create</w:t>
+      </w:r>
+      <w:r>
+        <w:rPr>
+          <w:color w:val="9966FF"/>
+        </w:rPr>
+        <w:t>.php</w:t>
       </w:r>
       <w:r>
         <w:rPr>
           <w:lang w:val="en-US"/>
         </w:rPr>
         <w:t xml:space="preserve"> </w:t>
+      </w:r>
+      <w:r>
+        <w:rPr>
+          <w:lang w:val="en-US"/>
+        </w:rPr>
+        <w:tab/>
       </w:r>
       <w:r>
         <w:rPr>
@@ -873,7 +892,14 @@
           <w:color w:val="00B050"/>
           <w:lang w:val="en-US"/>
         </w:rPr>
-        <w:t xml:space="preserve"> hiện danh sách lớp</w:t>
+        <w:t xml:space="preserve"> </w:t>
+      </w:r>
+      <w:r>
+        <w:rPr>
+          <w:color w:val="00B050"/>
+          <w:lang w:val="en-US"/>
+        </w:rPr>
+        <w:t>tạo lớp</w:t>
       </w:r>
     </w:p>
     <w:p>
@@ -892,42 +918,34 @@
       <w:r>
         <w:rPr>
           <w:color w:val="9966FF"/>
-        </w:rPr>
-        <w:t>class_</w:t>
-      </w:r>
-      <w:r>
-        <w:rPr>
-          <w:color w:val="9966FF"/>
-          <w:lang w:val="en-US"/>
-        </w:rPr>
-        <w:t>create</w:t>
-      </w:r>
-      <w:r>
-        <w:rPr>
-          <w:color w:val="9966FF"/>
+          <w:lang w:val="en-US"/>
+        </w:rPr>
+        <w:t>class_detail</w:t>
+      </w:r>
+      <w:r>
+        <w:rPr>
+          <w:color w:val="9966FF"/>
+          <w:lang w:val="en-US"/>
         </w:rPr>
         <w:t>.php</w:t>
       </w:r>
       <w:r>
         <w:rPr>
-          <w:lang w:val="en-US"/>
-        </w:rPr>
-        <w:t xml:space="preserve"> </w:t>
-      </w:r>
-      <w:r>
-        <w:rPr>
-          <w:lang w:val="en-US"/>
-        </w:rPr>
-        <w:tab/>
-      </w:r>
-      <w:r>
-        <w:rPr>
-          <w:lang w:val="en-US"/>
-        </w:rPr>
-        <w:tab/>
-      </w:r>
-      <w:r>
-        <w:rPr>
+          <w:color w:val="9966FF"/>
+          <w:lang w:val="en-US"/>
+        </w:rPr>
+        <w:tab/>
+      </w:r>
+      <w:r>
+        <w:rPr>
+          <w:color w:val="9966FF"/>
+          <w:lang w:val="en-US"/>
+        </w:rPr>
+        <w:tab/>
+      </w:r>
+      <w:r>
+        <w:rPr>
+          <w:color w:val="9966FF"/>
           <w:lang w:val="en-US"/>
         </w:rPr>
         <w:tab/>
@@ -953,7 +971,7 @@
           <w:color w:val="00B050"/>
           <w:lang w:val="en-US"/>
         </w:rPr>
-        <w:t>tạo lớp</w:t>
+        <w:t>chi tiết lớp</w:t>
       </w:r>
     </w:p>
     <w:p>
@@ -966,22 +984,27 @@
         <w:spacing w:line="360" w:lineRule="auto"/>
         <w:rPr>
           <w:color w:val="9966FF"/>
-          <w:lang w:val="en-US"/>
-        </w:rPr>
-      </w:pPr>
-      <w:r>
-        <w:rPr>
-          <w:color w:val="9966FF"/>
-          <w:lang w:val="en-US"/>
-        </w:rPr>
-        <w:t>class_detail</w:t>
-      </w:r>
-      <w:r>
-        <w:rPr>
-          <w:color w:val="9966FF"/>
-          <w:lang w:val="en-US"/>
-        </w:rPr>
-        <w:t>.php</w:t>
+        </w:rPr>
+      </w:pPr>
+      <w:r>
+        <w:rPr>
+          <w:color w:val="9966FF"/>
+        </w:rPr>
+        <w:t>class</w:t>
+      </w:r>
+      <w:r>
+        <w:rPr>
+          <w:color w:val="9966FF"/>
+          <w:lang w:val="en-US"/>
+        </w:rPr>
+        <w:t>_edit</w:t>
+      </w:r>
+      <w:r>
+        <w:rPr>
+          <w:color w:val="9966FF"/>
+          <w:lang w:val="en-US"/>
+        </w:rPr>
+        <w:tab/>
       </w:r>
       <w:r>
         <w:rPr>
@@ -1025,7 +1048,7 @@
           <w:color w:val="00B050"/>
           <w:lang w:val="en-US"/>
         </w:rPr>
-        <w:t>chi tiết lớp</w:t>
+        <w:t>sửa lớp</w:t>
       </w:r>
     </w:p>
     <w:p>
@@ -1038,45 +1061,29 @@
         <w:spacing w:line="360" w:lineRule="auto"/>
         <w:rPr>
           <w:color w:val="9966FF"/>
-        </w:rPr>
-      </w:pPr>
-      <w:r>
-        <w:rPr>
-          <w:color w:val="9966FF"/>
-        </w:rPr>
-        <w:t>class</w:t>
-      </w:r>
-      <w:r>
-        <w:rPr>
-          <w:color w:val="9966FF"/>
-          <w:lang w:val="en-US"/>
-        </w:rPr>
-        <w:t>_edit</w:t>
-      </w:r>
-      <w:r>
-        <w:rPr>
-          <w:color w:val="9966FF"/>
-          <w:lang w:val="en-US"/>
-        </w:rPr>
-        <w:tab/>
-      </w:r>
-      <w:r>
-        <w:rPr>
-          <w:color w:val="9966FF"/>
-          <w:lang w:val="en-US"/>
-        </w:rPr>
-        <w:tab/>
-      </w:r>
-      <w:r>
-        <w:rPr>
-          <w:color w:val="9966FF"/>
-          <w:lang w:val="en-US"/>
-        </w:rPr>
-        <w:tab/>
-      </w:r>
-      <w:r>
-        <w:rPr>
-          <w:color w:val="9966FF"/>
+          <w:lang w:val="en-US"/>
+        </w:rPr>
+      </w:pPr>
+      <w:r>
+        <w:rPr>
+          <w:color w:val="9966FF"/>
+        </w:rPr>
+        <w:t>class_manage.php</w:t>
+      </w:r>
+      <w:r>
+        <w:rPr>
+          <w:lang w:val="en-US"/>
+        </w:rPr>
+        <w:t xml:space="preserve"> </w:t>
+      </w:r>
+      <w:r>
+        <w:rPr>
+          <w:lang w:val="en-US"/>
+        </w:rPr>
+        <w:tab/>
+      </w:r>
+      <w:r>
+        <w:rPr>
           <w:lang w:val="en-US"/>
         </w:rPr>
         <w:tab/>
@@ -1095,14 +1102,138 @@
           <w:color w:val="00B050"/>
           <w:lang w:val="en-US"/>
         </w:rPr>
-        <w:t xml:space="preserve"> </w:t>
+        <w:t xml:space="preserve"> hiện danh sách lớp</w:t>
+      </w:r>
+    </w:p>
+    <w:p>
+      <w:pPr>
+        <w:pStyle w:val="ListParagraph"/>
+        <w:numPr>
+          <w:ilvl w:val="0"/>
+          <w:numId w:val="11"/>
+        </w:numPr>
+        <w:spacing w:line="360" w:lineRule="auto"/>
+        <w:rPr>
+          <w:color w:val="9966FF"/>
+          <w:lang w:val="en-US"/>
+        </w:rPr>
+      </w:pPr>
+      <w:r>
+        <w:rPr>
+          <w:color w:val="9966FF"/>
+        </w:rPr>
+        <w:t>delete_class.php</w:t>
+      </w:r>
+      <w:r>
+        <w:rPr>
+          <w:color w:val="9966FF"/>
+          <w:lang w:val="en-US"/>
+        </w:rPr>
+        <w:tab/>
+      </w:r>
+      <w:r>
+        <w:rPr>
+          <w:color w:val="9966FF"/>
+          <w:lang w:val="en-US"/>
+        </w:rPr>
+        <w:tab/>
+      </w:r>
+      <w:r>
+        <w:rPr>
+          <w:color w:val="9966FF"/>
+          <w:lang w:val="en-US"/>
+        </w:rPr>
+        <w:tab/>
       </w:r>
       <w:r>
         <w:rPr>
           <w:color w:val="00B050"/>
           <w:lang w:val="en-US"/>
         </w:rPr>
-        <w:t>sửa lớp</w:t>
+        <w:t xml:space="preserve">Xử lý </w:t>
+      </w:r>
+      <w:r>
+        <w:rPr>
+          <w:color w:val="00B050"/>
+          <w:lang w:val="en-US"/>
+        </w:rPr>
+        <w:t>xóa</w:t>
+      </w:r>
+      <w:r>
+        <w:rPr>
+          <w:color w:val="00B050"/>
+          <w:lang w:val="en-US"/>
+        </w:rPr>
+        <w:t xml:space="preserve"> lớp</w:t>
+      </w:r>
+    </w:p>
+    <w:p>
+      <w:pPr>
+        <w:pStyle w:val="ListParagraph"/>
+        <w:numPr>
+          <w:ilvl w:val="0"/>
+          <w:numId w:val="11"/>
+        </w:numPr>
+        <w:spacing w:line="360" w:lineRule="auto"/>
+        <w:rPr>
+          <w:color w:val="9966FF"/>
+          <w:lang w:val="en-US"/>
+        </w:rPr>
+      </w:pPr>
+      <w:r>
+        <w:rPr>
+          <w:color w:val="9966FF"/>
+          <w:lang w:val="en-US"/>
+        </w:rPr>
+        <w:t>edit</w:t>
+      </w:r>
+      <w:r>
+        <w:rPr>
+          <w:color w:val="9966FF"/>
+        </w:rPr>
+        <w:t>_class.php</w:t>
+      </w:r>
+      <w:r>
+        <w:rPr>
+          <w:color w:val="9966FF"/>
+          <w:lang w:val="en-US"/>
+        </w:rPr>
+        <w:tab/>
+      </w:r>
+      <w:r>
+        <w:rPr>
+          <w:color w:val="9966FF"/>
+          <w:lang w:val="en-US"/>
+        </w:rPr>
+        <w:tab/>
+      </w:r>
+      <w:r>
+        <w:rPr>
+          <w:color w:val="9966FF"/>
+          <w:lang w:val="en-US"/>
+        </w:rPr>
+        <w:tab/>
+      </w:r>
+      <w:r>
+        <w:rPr>
+          <w:color w:val="00B050"/>
+          <w:lang w:val="en-US"/>
+        </w:rPr>
+        <w:t xml:space="preserve">Xử lý </w:t>
+      </w:r>
+      <w:r>
+        <w:rPr>
+          <w:color w:val="00B050"/>
+          <w:lang w:val="en-US"/>
+        </w:rPr>
+        <w:t>sửa</w:t>
+      </w:r>
+      <w:r>
+        <w:rPr>
+          <w:color w:val="00B050"/>
+          <w:lang w:val="en-US"/>
+        </w:rPr>
+        <w:t xml:space="preserve"> lớp</w:t>
       </w:r>
     </w:p>
     <w:p>
@@ -1113,35 +1244,33 @@
           <w:numId w:val="9"/>
         </w:numPr>
         <w:spacing w:line="360" w:lineRule="auto"/>
-      </w:pPr>
-      <w:r>
-        <w:rPr>
-          <w:color w:val="9966FF"/>
-          <w:lang w:val="en-US"/>
-        </w:rPr>
-        <w:t>update</w:t>
-      </w:r>
-      <w:r>
-        <w:rPr>
-          <w:color w:val="9966FF"/>
-        </w:rPr>
-        <w:t>_class.php</w:t>
-      </w:r>
-      <w:r>
-        <w:rPr>
-          <w:color w:val="9966FF"/>
-          <w:lang w:val="en-US"/>
-        </w:rPr>
-        <w:tab/>
-      </w:r>
-      <w:r>
-        <w:rPr>
-          <w:lang w:val="en-US"/>
-        </w:rPr>
-        <w:tab/>
-      </w:r>
-      <w:r>
-        <w:rPr>
+        <w:rPr>
+          <w:color w:val="9966FF"/>
+        </w:rPr>
+      </w:pPr>
+      <w:r>
+        <w:rPr>
+          <w:color w:val="9966FF"/>
+        </w:rPr>
+        <w:t>get_classes.php</w:t>
+      </w:r>
+      <w:r>
+        <w:rPr>
+          <w:color w:val="9966FF"/>
+          <w:lang w:val="en-US"/>
+        </w:rPr>
+        <w:tab/>
+      </w:r>
+      <w:r>
+        <w:rPr>
+          <w:color w:val="9966FF"/>
+          <w:lang w:val="en-US"/>
+        </w:rPr>
+        <w:tab/>
+      </w:r>
+      <w:r>
+        <w:rPr>
+          <w:color w:val="9966FF"/>
           <w:lang w:val="en-US"/>
         </w:rPr>
         <w:tab/>
@@ -1158,87 +1287,7 @@
           <w:color w:val="00B050"/>
           <w:lang w:val="en-US"/>
         </w:rPr>
-        <w:t>s</w:t>
-      </w:r>
-      <w:r>
-        <w:rPr>
-          <w:color w:val="00B050"/>
-          <w:lang w:val="en-US"/>
-        </w:rPr>
-        <w:t>ửa lớp</w:t>
-      </w:r>
-    </w:p>
-    <w:p>
-      <w:pPr>
-        <w:pStyle w:val="ListParagraph"/>
-        <w:numPr>
-          <w:ilvl w:val="0"/>
-          <w:numId w:val="9"/>
-        </w:numPr>
-        <w:spacing w:line="360" w:lineRule="auto"/>
-        <w:rPr>
-          <w:color w:val="9966FF"/>
-        </w:rPr>
-      </w:pPr>
-      <w:r>
-        <w:rPr>
-          <w:color w:val="9966FF"/>
-        </w:rPr>
-        <w:t>get_classes.php</w:t>
-      </w:r>
-      <w:r>
-        <w:rPr>
-          <w:color w:val="9966FF"/>
-          <w:lang w:val="en-US"/>
-        </w:rPr>
-        <w:tab/>
-      </w:r>
-      <w:r>
-        <w:rPr>
-          <w:color w:val="9966FF"/>
-          <w:lang w:val="en-US"/>
-        </w:rPr>
-        <w:tab/>
-      </w:r>
-      <w:r>
-        <w:rPr>
-          <w:color w:val="9966FF"/>
-          <w:lang w:val="en-US"/>
-        </w:rPr>
-        <w:tab/>
-      </w:r>
-      <w:r>
-        <w:rPr>
-          <w:color w:val="00B050"/>
-          <w:lang w:val="en-US"/>
-        </w:rPr>
-        <w:t xml:space="preserve">Xử lý </w:t>
-      </w:r>
-      <w:r>
-        <w:rPr>
-          <w:color w:val="00B050"/>
-          <w:lang w:val="en-US"/>
-        </w:rPr>
         <w:t>lấy danh sách lớp</w:t>
-      </w:r>
-    </w:p>
-    <w:p>
-      <w:pPr>
-        <w:pStyle w:val="ListParagraph"/>
-        <w:numPr>
-          <w:ilvl w:val="0"/>
-          <w:numId w:val="9"/>
-        </w:numPr>
-        <w:spacing w:line="360" w:lineRule="auto"/>
-        <w:rPr>
-          <w:color w:val="9966FF"/>
-        </w:rPr>
-      </w:pPr>
-      <w:r>
-        <w:rPr>
-          <w:color w:val="9966FF"/>
-        </w:rPr>
-        <w:t>delete_class.php</w:t>
       </w:r>
     </w:p>
     <w:p>
@@ -4382,6 +4431,7 @@
   <w:style w:type="character" w:default="1" w:styleId="DefaultParagraphFont">
     <w:name w:val="Default Paragraph Font"/>
     <w:uiPriority w:val="1"/>
+    <w:semiHidden/>
     <w:unhideWhenUsed/>
   </w:style>
   <w:style w:type="table" w:default="1" w:styleId="TableNormal">

</xml_diff>